<commit_message>
file, directories and streams
</commit_message>
<xml_diff>
--- a/X class/10. Stream-Files-Directories/01 Streams-Files-and-Directories-Lab.docx
+++ b/X class/10. Stream-Files-Directories/01 Streams-Files-and-Directories-Lab.docx
@@ -1,6 +1,6 @@
 
 <file path=word/document.xml><?xml version="1.0" encoding="utf-8"?>
-<w:document xmlns:wpc="http://schemas.microsoft.com/office/word/2010/wordprocessingCanvas" xmlns:cx="http://schemas.microsoft.com/office/drawing/2014/chartex" xmlns:cx1="http://schemas.microsoft.com/office/drawing/2015/9/8/chartex" xmlns:cx2="http://schemas.microsoft.com/office/drawing/2015/10/21/chartex" xmlns:cx3="http://schemas.microsoft.com/office/drawing/2016/5/9/chartex" xmlns:cx4="http://schemas.microsoft.com/office/drawing/2016/5/10/chartex" xmlns:cx5="http://schemas.microsoft.com/office/drawing/2016/5/11/chartex" xmlns:cx6="http://schemas.microsoft.com/office/drawing/2016/5/12/chartex" xmlns:cx7="http://schemas.microsoft.com/office/drawing/2016/5/13/chartex" xmlns:cx8="http://schemas.microsoft.com/office/drawing/2016/5/14/chartex" xmlns:mc="http://schemas.openxmlformats.org/markup-compatibility/2006" xmlns:aink="http://schemas.microsoft.com/office/drawing/2016/ink" xmlns:am3d="http://schemas.microsoft.com/office/drawing/2017/model3d" xmlns:o="urn:schemas-microsoft-com:office:office" xmlns:oel="http://schemas.microsoft.com/office/2019/extlst" xmlns:r="http://schemas.openxmlformats.org/officeDocument/2006/relationships" xmlns:m="http://schemas.openxmlformats.org/officeDocument/2006/math" xmlns:v="urn:schemas-microsoft-com:vml" xmlns:wp14="http://schemas.microsoft.com/office/word/2010/wordprocessingDrawing" xmlns:wp="http://schemas.openxmlformats.org/drawingml/2006/wordprocessingDrawing" xmlns:w10="urn:schemas-microsoft-com:office:word" xmlns:w="http://schemas.openxmlformats.org/wordprocessingml/2006/main" xmlns:w14="http://schemas.microsoft.com/office/word/2010/wordml" xmlns:w15="http://schemas.microsoft.com/office/word/2012/wordml" xmlns:w16cex="http://schemas.microsoft.com/office/word/2018/wordml/cex" xmlns:w16cid="http://schemas.microsoft.com/office/word/2016/wordml/cid" xmlns:w16="http://schemas.microsoft.com/office/word/2018/wordml" xmlns:w16sdtdh="http://schemas.microsoft.com/office/word/2020/wordml/sdtdatahash" xmlns:w16se="http://schemas.microsoft.com/office/word/2015/wordml/symex" xmlns:wpg="http://schemas.microsoft.com/office/word/2010/wordprocessingGroup" xmlns:wpi="http://schemas.microsoft.com/office/word/2010/wordprocessingInk" xmlns:wne="http://schemas.microsoft.com/office/word/2006/wordml" xmlns:wps="http://schemas.microsoft.com/office/word/2010/wordprocessingShape" mc:Ignorable="w14 w15 w16se w16cid w16 w16cex w16sdtdh wp14">
+<w:document xmlns:wpc="http://schemas.microsoft.com/office/word/2010/wordprocessingCanvas" xmlns:cx="http://schemas.microsoft.com/office/drawing/2014/chartex" xmlns:cx1="http://schemas.microsoft.com/office/drawing/2015/9/8/chartex" xmlns:cx2="http://schemas.microsoft.com/office/drawing/2015/10/21/chartex" xmlns:cx3="http://schemas.microsoft.com/office/drawing/2016/5/9/chartex" xmlns:cx4="http://schemas.microsoft.com/office/drawing/2016/5/10/chartex" xmlns:cx5="http://schemas.microsoft.com/office/drawing/2016/5/11/chartex" xmlns:cx6="http://schemas.microsoft.com/office/drawing/2016/5/12/chartex" xmlns:cx7="http://schemas.microsoft.com/office/drawing/2016/5/13/chartex" xmlns:cx8="http://schemas.microsoft.com/office/drawing/2016/5/14/chartex" xmlns:mc="http://schemas.openxmlformats.org/markup-compatibility/2006" xmlns:aink="http://schemas.microsoft.com/office/drawing/2016/ink" xmlns:am3d="http://schemas.microsoft.com/office/drawing/2017/model3d" xmlns:o="urn:schemas-microsoft-com:office:office" xmlns:oel="http://schemas.microsoft.com/office/2019/extlst" xmlns:r="http://schemas.openxmlformats.org/officeDocument/2006/relationships" xmlns:m="http://schemas.openxmlformats.org/officeDocument/2006/math" xmlns:v="urn:schemas-microsoft-com:vml" xmlns:wp14="http://schemas.microsoft.com/office/word/2010/wordprocessingDrawing" xmlns:wp="http://schemas.openxmlformats.org/drawingml/2006/wordprocessingDrawing" xmlns:w10="urn:schemas-microsoft-com:office:word" xmlns:w="http://schemas.openxmlformats.org/wordprocessingml/2006/main" xmlns:w14="http://schemas.microsoft.com/office/word/2010/wordml" xmlns:w15="http://schemas.microsoft.com/office/word/2012/wordml" xmlns:w16cex="http://schemas.microsoft.com/office/word/2018/wordml/cex" xmlns:w16cid="http://schemas.microsoft.com/office/word/2016/wordml/cid" xmlns:w16="http://schemas.microsoft.com/office/word/2018/wordml" xmlns:w16du="http://schemas.microsoft.com/office/word/2023/wordml/word16du" xmlns:w16sdtdh="http://schemas.microsoft.com/office/word/2020/wordml/sdtdatahash" xmlns:w16sdtfl="http://schemas.microsoft.com/office/word/2024/wordml/sdtformatlock" xmlns:w16se="http://schemas.microsoft.com/office/word/2015/wordml/symex" xmlns:wpg="http://schemas.microsoft.com/office/word/2010/wordprocessingGroup" xmlns:wpi="http://schemas.microsoft.com/office/word/2010/wordprocessingInk" xmlns:wne="http://schemas.microsoft.com/office/word/2006/wordml" xmlns:wps="http://schemas.microsoft.com/office/word/2010/wordprocessingShape" mc:Ignorable="w14 w15 w16se w16cid w16 w16cex w16sdtdh w16sdtfl w16du wp14">
   <w:body>
     <w:p>
       <w:pPr>
@@ -87,7 +87,23 @@
           <w:b/>
           <w:bCs/>
         </w:rPr>
-        <w:t>submit zipped folder</w:t>
+        <w:t xml:space="preserve">submit </w:t>
+      </w:r>
+      <w:proofErr w:type="gramStart"/>
+      <w:r>
+        <w:rPr>
+          <w:b/>
+          <w:bCs/>
+        </w:rPr>
+        <w:t>zipped</w:t>
+      </w:r>
+      <w:proofErr w:type="gramEnd"/>
+      <w:r>
+        <w:rPr>
+          <w:b/>
+          <w:bCs/>
+        </w:rPr>
+        <w:t xml:space="preserve"> folder</w:t>
       </w:r>
       <w:r>
         <w:t xml:space="preserve"> of your project </w:t>
@@ -496,7 +512,16 @@
                 <w:noProof/>
                 <w:color w:val="E36C0A" w:themeColor="accent6" w:themeShade="BF"/>
               </w:rPr>
-              <w:t>@"..\..\..\Files\input.txt"</w:t>
+              <w:t>@"..\..\..\Files\input.txt</w:t>
+            </w:r>
+            <w:proofErr w:type="gramStart"/>
+            <w:r>
+              <w:rPr>
+                <w:rFonts w:ascii="Consolas" w:hAnsi="Consolas" w:cs="Consolas"/>
+                <w:noProof/>
+                <w:color w:val="E36C0A" w:themeColor="accent6" w:themeShade="BF"/>
+              </w:rPr>
+              <w:t>"</w:t>
             </w:r>
             <w:r>
               <w:rPr>
@@ -506,6 +531,7 @@
               </w:rPr>
               <w:t>;</w:t>
             </w:r>
+            <w:proofErr w:type="gramEnd"/>
           </w:p>
           <w:p>
             <w:pPr>
@@ -549,7 +575,16 @@
                 <w:noProof/>
                 <w:color w:val="E36C0A" w:themeColor="accent6" w:themeShade="BF"/>
               </w:rPr>
-              <w:t>@"..\..\..\Files\output.txt"</w:t>
+              <w:t>@"..\..\..\Files\output.txt</w:t>
+            </w:r>
+            <w:proofErr w:type="gramStart"/>
+            <w:r>
+              <w:rPr>
+                <w:rFonts w:ascii="Consolas" w:hAnsi="Consolas" w:cs="Consolas"/>
+                <w:noProof/>
+                <w:color w:val="E36C0A" w:themeColor="accent6" w:themeShade="BF"/>
+              </w:rPr>
+              <w:t>"</w:t>
             </w:r>
             <w:r>
               <w:rPr>
@@ -559,6 +594,7 @@
               </w:rPr>
               <w:t>;</w:t>
             </w:r>
+            <w:proofErr w:type="gramEnd"/>
           </w:p>
           <w:p>
             <w:pPr>
@@ -1253,22 +1289,47 @@
       <w:r>
         <w:t xml:space="preserve">and </w:t>
       </w:r>
+      <w:proofErr w:type="gramStart"/>
       <w:r>
         <w:rPr>
           <w:b/>
           <w:bCs/>
         </w:rPr>
-        <w:t>inserts line numbers</w:t>
-      </w:r>
-      <w:r>
-        <w:t xml:space="preserve"> in front of each of its lines. The result should be </w:t>
-      </w:r>
+        <w:t>inserts</w:t>
+      </w:r>
+      <w:proofErr w:type="gramEnd"/>
       <w:r>
         <w:rPr>
           <w:b/>
           <w:bCs/>
         </w:rPr>
-        <w:t xml:space="preserve">written to another text </w:t>
+        <w:t xml:space="preserve"> line numbers</w:t>
+      </w:r>
+      <w:r>
+        <w:t xml:space="preserve"> in front of each of its lines. The result should be </w:t>
+      </w:r>
+      <w:r>
+        <w:rPr>
+          <w:b/>
+          <w:bCs/>
+        </w:rPr>
+        <w:t xml:space="preserve">written </w:t>
+      </w:r>
+      <w:proofErr w:type="gramStart"/>
+      <w:r>
+        <w:rPr>
+          <w:b/>
+          <w:bCs/>
+        </w:rPr>
+        <w:t>to</w:t>
+      </w:r>
+      <w:proofErr w:type="gramEnd"/>
+      <w:r>
+        <w:rPr>
+          <w:b/>
+          <w:bCs/>
+        </w:rPr>
+        <w:t xml:space="preserve"> another text </w:t>
       </w:r>
       <w:r>
         <w:rPr>
@@ -1617,7 +1678,16 @@
                 <w:noProof/>
                 <w:color w:val="E36C0A" w:themeColor="accent6" w:themeShade="BF"/>
               </w:rPr>
-              <w:t>@"..\..\..\Files\input.txt"</w:t>
+              <w:t>@"..\..\..\Files\input.txt</w:t>
+            </w:r>
+            <w:proofErr w:type="gramStart"/>
+            <w:r>
+              <w:rPr>
+                <w:rFonts w:ascii="Consolas" w:hAnsi="Consolas" w:cs="Consolas"/>
+                <w:noProof/>
+                <w:color w:val="E36C0A" w:themeColor="accent6" w:themeShade="BF"/>
+              </w:rPr>
+              <w:t>"</w:t>
             </w:r>
             <w:r>
               <w:rPr>
@@ -1627,6 +1697,7 @@
               </w:rPr>
               <w:t>;</w:t>
             </w:r>
+            <w:proofErr w:type="gramEnd"/>
           </w:p>
           <w:p>
             <w:pPr>
@@ -1670,7 +1741,16 @@
                 <w:noProof/>
                 <w:color w:val="E36C0A" w:themeColor="accent6" w:themeShade="BF"/>
               </w:rPr>
-              <w:t>@"..\..\..\Files\output.txt"</w:t>
+              <w:t>@"..\..\..\Files\output.txt</w:t>
+            </w:r>
+            <w:proofErr w:type="gramStart"/>
+            <w:r>
+              <w:rPr>
+                <w:rFonts w:ascii="Consolas" w:hAnsi="Consolas" w:cs="Consolas"/>
+                <w:noProof/>
+                <w:color w:val="E36C0A" w:themeColor="accent6" w:themeShade="BF"/>
+              </w:rPr>
+              <w:t>"</w:t>
             </w:r>
             <w:r>
               <w:rPr>
@@ -1680,6 +1760,7 @@
               </w:rPr>
               <w:t>;</w:t>
             </w:r>
+            <w:proofErr w:type="gramEnd"/>
           </w:p>
           <w:p>
             <w:pPr>
@@ -2481,7 +2562,21 @@
         <w:rPr>
           <w:rFonts w:cstheme="minorHAnsi"/>
         </w:rPr>
-        <w:t xml:space="preserve"> should be written to an output text </w:t>
+        <w:t xml:space="preserve"> should be written </w:t>
+      </w:r>
+      <w:proofErr w:type="gramStart"/>
+      <w:r>
+        <w:rPr>
+          <w:rFonts w:cstheme="minorHAnsi"/>
+        </w:rPr>
+        <w:t>to</w:t>
+      </w:r>
+      <w:proofErr w:type="gramEnd"/>
+      <w:r>
+        <w:rPr>
+          <w:rFonts w:cstheme="minorHAnsi"/>
+        </w:rPr>
+        <w:t xml:space="preserve"> an output text </w:t>
       </w:r>
       <w:r>
         <w:t xml:space="preserve">file </w:t>
@@ -2908,7 +3003,16 @@
                 <w:noProof/>
                 <w:color w:val="E36C0A" w:themeColor="accent6" w:themeShade="BF"/>
               </w:rPr>
-              <w:t>@"..\..\..\Files\output.txt"</w:t>
+              <w:t>@"..\..\..\Files\output.txt</w:t>
+            </w:r>
+            <w:proofErr w:type="gramStart"/>
+            <w:r>
+              <w:rPr>
+                <w:rFonts w:ascii="Consolas" w:hAnsi="Consolas" w:cs="Consolas"/>
+                <w:noProof/>
+                <w:color w:val="E36C0A" w:themeColor="accent6" w:themeShade="BF"/>
+              </w:rPr>
+              <w:t>"</w:t>
             </w:r>
             <w:r>
               <w:rPr>
@@ -2918,6 +3022,7 @@
               </w:rPr>
               <w:t>;</w:t>
             </w:r>
+            <w:proofErr w:type="gramEnd"/>
           </w:p>
           <w:p>
             <w:pPr>
@@ -3542,7 +3647,23 @@
         <w:t>output.txt</w:t>
       </w:r>
       <w:r>
-        <w:t>). The merging is done as follows:</w:t>
+        <w:t xml:space="preserve">). The </w:t>
+      </w:r>
+      <w:proofErr w:type="gramStart"/>
+      <w:r>
+        <w:t>merging</w:t>
+      </w:r>
+      <w:proofErr w:type="gramEnd"/>
+      <w:r>
+        <w:t xml:space="preserve"> </w:t>
+      </w:r>
+      <w:proofErr w:type="gramStart"/>
+      <w:r>
+        <w:t>is done</w:t>
+      </w:r>
+      <w:proofErr w:type="gramEnd"/>
+      <w:r>
+        <w:t xml:space="preserve"> as follows:</w:t>
       </w:r>
     </w:p>
     <w:p>
@@ -3639,7 +3760,15 @@
         <w:t>ve</w:t>
       </w:r>
       <w:r>
-        <w:t xml:space="preserve"> more lines than the other, append at the end of the output the lines, which cannot be matched with the other file.</w:t>
+        <w:t xml:space="preserve"> more lines than the </w:t>
+      </w:r>
+      <w:proofErr w:type="gramStart"/>
+      <w:r>
+        <w:t>other</w:t>
+      </w:r>
+      <w:proofErr w:type="gramEnd"/>
+      <w:r>
+        <w:t>, append at the end of the output the lines, which cannot be matched with the other file.</w:t>
       </w:r>
     </w:p>
     <w:p>
@@ -3931,7 +4060,16 @@
                 <w:noProof/>
                 <w:color w:val="E36C0A" w:themeColor="accent6" w:themeShade="BF"/>
               </w:rPr>
-              <w:t>@"..\..\..\Files\input1.txt"</w:t>
+              <w:t>@"..\..\..\Files\input1.txt</w:t>
+            </w:r>
+            <w:proofErr w:type="gramStart"/>
+            <w:r>
+              <w:rPr>
+                <w:rFonts w:ascii="Consolas" w:hAnsi="Consolas" w:cs="Consolas"/>
+                <w:noProof/>
+                <w:color w:val="E36C0A" w:themeColor="accent6" w:themeShade="BF"/>
+              </w:rPr>
+              <w:t>"</w:t>
             </w:r>
             <w:r>
               <w:rPr>
@@ -3941,6 +4079,7 @@
               </w:rPr>
               <w:t>;</w:t>
             </w:r>
+            <w:proofErr w:type="gramEnd"/>
           </w:p>
           <w:p>
             <w:pPr>
@@ -3984,7 +4123,16 @@
                 <w:noProof/>
                 <w:color w:val="E36C0A" w:themeColor="accent6" w:themeShade="BF"/>
               </w:rPr>
-              <w:t>@"..\..\..\Files\input2.txt"</w:t>
+              <w:t>@"..\..\..\Files\input2.txt</w:t>
+            </w:r>
+            <w:proofErr w:type="gramStart"/>
+            <w:r>
+              <w:rPr>
+                <w:rFonts w:ascii="Consolas" w:hAnsi="Consolas" w:cs="Consolas"/>
+                <w:noProof/>
+                <w:color w:val="E36C0A" w:themeColor="accent6" w:themeShade="BF"/>
+              </w:rPr>
+              <w:t>"</w:t>
             </w:r>
             <w:r>
               <w:rPr>
@@ -3994,6 +4142,7 @@
               </w:rPr>
               <w:t>;</w:t>
             </w:r>
+            <w:proofErr w:type="gramEnd"/>
           </w:p>
           <w:p>
             <w:pPr>
@@ -4037,7 +4186,16 @@
                 <w:noProof/>
                 <w:color w:val="E36C0A" w:themeColor="accent6" w:themeShade="BF"/>
               </w:rPr>
-              <w:t>@"..\..\..\Files\output.txt"</w:t>
+              <w:t>@"..\..\..\Files\output.txt</w:t>
+            </w:r>
+            <w:proofErr w:type="gramStart"/>
+            <w:r>
+              <w:rPr>
+                <w:rFonts w:ascii="Consolas" w:hAnsi="Consolas" w:cs="Consolas"/>
+                <w:noProof/>
+                <w:color w:val="E36C0A" w:themeColor="accent6" w:themeShade="BF"/>
+              </w:rPr>
+              <w:t>"</w:t>
             </w:r>
             <w:r>
               <w:rPr>
@@ -4047,6 +4205,7 @@
               </w:rPr>
               <w:t>;</w:t>
             </w:r>
+            <w:proofErr w:type="gramEnd"/>
           </w:p>
           <w:p>
             <w:pPr>
@@ -5620,12 +5779,14 @@
                 <w:b/>
               </w:rPr>
             </w:pPr>
+            <w:proofErr w:type="spellStart"/>
             <w:r>
               <w:rPr>
                 <w:b/>
               </w:rPr>
               <w:t>output.bin</w:t>
             </w:r>
+            <w:proofErr w:type="spellEnd"/>
           </w:p>
         </w:tc>
       </w:tr>
@@ -7015,7 +7176,15 @@
         <w:t xml:space="preserve"> subfolders.</w:t>
       </w:r>
       <w:r>
-        <w:t xml:space="preserve"> The result should be written to another text </w:t>
+        <w:t xml:space="preserve"> The result should be written </w:t>
+      </w:r>
+      <w:proofErr w:type="gramStart"/>
+      <w:r>
+        <w:t>to</w:t>
+      </w:r>
+      <w:proofErr w:type="gramEnd"/>
+      <w:r>
+        <w:t xml:space="preserve"> another text </w:t>
       </w:r>
       <w:r>
         <w:rPr>
@@ -7801,7 +7970,7 @@
 </file>
 
 <file path=word/endnotes.xml><?xml version="1.0" encoding="utf-8"?>
-<w:endnotes xmlns:wpc="http://schemas.microsoft.com/office/word/2010/wordprocessingCanvas" xmlns:cx="http://schemas.microsoft.com/office/drawing/2014/chartex" xmlns:cx1="http://schemas.microsoft.com/office/drawing/2015/9/8/chartex" xmlns:cx2="http://schemas.microsoft.com/office/drawing/2015/10/21/chartex" xmlns:cx3="http://schemas.microsoft.com/office/drawing/2016/5/9/chartex" xmlns:cx4="http://schemas.microsoft.com/office/drawing/2016/5/10/chartex" xmlns:cx5="http://schemas.microsoft.com/office/drawing/2016/5/11/chartex" xmlns:cx6="http://schemas.microsoft.com/office/drawing/2016/5/12/chartex" xmlns:cx7="http://schemas.microsoft.com/office/drawing/2016/5/13/chartex" xmlns:cx8="http://schemas.microsoft.com/office/drawing/2016/5/14/chartex" xmlns:mc="http://schemas.openxmlformats.org/markup-compatibility/2006" xmlns:aink="http://schemas.microsoft.com/office/drawing/2016/ink" xmlns:am3d="http://schemas.microsoft.com/office/drawing/2017/model3d" xmlns:o="urn:schemas-microsoft-com:office:office" xmlns:oel="http://schemas.microsoft.com/office/2019/extlst" xmlns:r="http://schemas.openxmlformats.org/officeDocument/2006/relationships" xmlns:m="http://schemas.openxmlformats.org/officeDocument/2006/math" xmlns:v="urn:schemas-microsoft-com:vml" xmlns:wp14="http://schemas.microsoft.com/office/word/2010/wordprocessingDrawing" xmlns:wp="http://schemas.openxmlformats.org/drawingml/2006/wordprocessingDrawing" xmlns:w10="urn:schemas-microsoft-com:office:word" xmlns:w="http://schemas.openxmlformats.org/wordprocessingml/2006/main" xmlns:w14="http://schemas.microsoft.com/office/word/2010/wordml" xmlns:w15="http://schemas.microsoft.com/office/word/2012/wordml" xmlns:w16cex="http://schemas.microsoft.com/office/word/2018/wordml/cex" xmlns:w16cid="http://schemas.microsoft.com/office/word/2016/wordml/cid" xmlns:w16="http://schemas.microsoft.com/office/word/2018/wordml" xmlns:w16sdtdh="http://schemas.microsoft.com/office/word/2020/wordml/sdtdatahash" xmlns:w16se="http://schemas.microsoft.com/office/word/2015/wordml/symex" xmlns:wpg="http://schemas.microsoft.com/office/word/2010/wordprocessingGroup" xmlns:wpi="http://schemas.microsoft.com/office/word/2010/wordprocessingInk" xmlns:wne="http://schemas.microsoft.com/office/word/2006/wordml" xmlns:wps="http://schemas.microsoft.com/office/word/2010/wordprocessingShape" mc:Ignorable="w14 w15 w16se w16cid w16 w16cex w16sdtdh wp14">
+<w:endnotes xmlns:wpc="http://schemas.microsoft.com/office/word/2010/wordprocessingCanvas" xmlns:cx="http://schemas.microsoft.com/office/drawing/2014/chartex" xmlns:cx1="http://schemas.microsoft.com/office/drawing/2015/9/8/chartex" xmlns:cx2="http://schemas.microsoft.com/office/drawing/2015/10/21/chartex" xmlns:cx3="http://schemas.microsoft.com/office/drawing/2016/5/9/chartex" xmlns:cx4="http://schemas.microsoft.com/office/drawing/2016/5/10/chartex" xmlns:cx5="http://schemas.microsoft.com/office/drawing/2016/5/11/chartex" xmlns:cx6="http://schemas.microsoft.com/office/drawing/2016/5/12/chartex" xmlns:cx7="http://schemas.microsoft.com/office/drawing/2016/5/13/chartex" xmlns:cx8="http://schemas.microsoft.com/office/drawing/2016/5/14/chartex" xmlns:mc="http://schemas.openxmlformats.org/markup-compatibility/2006" xmlns:aink="http://schemas.microsoft.com/office/drawing/2016/ink" xmlns:am3d="http://schemas.microsoft.com/office/drawing/2017/model3d" xmlns:o="urn:schemas-microsoft-com:office:office" xmlns:oel="http://schemas.microsoft.com/office/2019/extlst" xmlns:r="http://schemas.openxmlformats.org/officeDocument/2006/relationships" xmlns:m="http://schemas.openxmlformats.org/officeDocument/2006/math" xmlns:v="urn:schemas-microsoft-com:vml" xmlns:wp14="http://schemas.microsoft.com/office/word/2010/wordprocessingDrawing" xmlns:wp="http://schemas.openxmlformats.org/drawingml/2006/wordprocessingDrawing" xmlns:w10="urn:schemas-microsoft-com:office:word" xmlns:w="http://schemas.openxmlformats.org/wordprocessingml/2006/main" xmlns:w14="http://schemas.microsoft.com/office/word/2010/wordml" xmlns:w15="http://schemas.microsoft.com/office/word/2012/wordml" xmlns:w16cex="http://schemas.microsoft.com/office/word/2018/wordml/cex" xmlns:w16cid="http://schemas.microsoft.com/office/word/2016/wordml/cid" xmlns:w16="http://schemas.microsoft.com/office/word/2018/wordml" xmlns:w16du="http://schemas.microsoft.com/office/word/2023/wordml/word16du" xmlns:w16sdtdh="http://schemas.microsoft.com/office/word/2020/wordml/sdtdatahash" xmlns:w16sdtfl="http://schemas.microsoft.com/office/word/2024/wordml/sdtformatlock" xmlns:w16se="http://schemas.microsoft.com/office/word/2015/wordml/symex" xmlns:wpg="http://schemas.microsoft.com/office/word/2010/wordprocessingGroup" xmlns:wpi="http://schemas.microsoft.com/office/word/2010/wordprocessingInk" xmlns:wne="http://schemas.microsoft.com/office/word/2006/wordml" xmlns:wps="http://schemas.microsoft.com/office/word/2010/wordprocessingShape" mc:Ignorable="w14 w15 w16se w16cid w16 w16cex w16sdtdh w16sdtfl w16du wp14">
   <w:endnote w:type="separator" w:id="-1">
     <w:p>
       <w:pPr>
@@ -7826,7 +7995,7 @@
 </file>
 
 <file path=word/footer1.xml><?xml version="1.0" encoding="utf-8"?>
-<w:ftr xmlns:wpc="http://schemas.microsoft.com/office/word/2010/wordprocessingCanvas" xmlns:cx="http://schemas.microsoft.com/office/drawing/2014/chartex" xmlns:cx1="http://schemas.microsoft.com/office/drawing/2015/9/8/chartex" xmlns:cx2="http://schemas.microsoft.com/office/drawing/2015/10/21/chartex" xmlns:cx3="http://schemas.microsoft.com/office/drawing/2016/5/9/chartex" xmlns:cx4="http://schemas.microsoft.com/office/drawing/2016/5/10/chartex" xmlns:cx5="http://schemas.microsoft.com/office/drawing/2016/5/11/chartex" xmlns:cx6="http://schemas.microsoft.com/office/drawing/2016/5/12/chartex" xmlns:cx7="http://schemas.microsoft.com/office/drawing/2016/5/13/chartex" xmlns:cx8="http://schemas.microsoft.com/office/drawing/2016/5/14/chartex" xmlns:mc="http://schemas.openxmlformats.org/markup-compatibility/2006" xmlns:aink="http://schemas.microsoft.com/office/drawing/2016/ink" xmlns:am3d="http://schemas.microsoft.com/office/drawing/2017/model3d" xmlns:o="urn:schemas-microsoft-com:office:office" xmlns:oel="http://schemas.microsoft.com/office/2019/extlst" xmlns:r="http://schemas.openxmlformats.org/officeDocument/2006/relationships" xmlns:m="http://schemas.openxmlformats.org/officeDocument/2006/math" xmlns:v="urn:schemas-microsoft-com:vml" xmlns:wp14="http://schemas.microsoft.com/office/word/2010/wordprocessingDrawing" xmlns:wp="http://schemas.openxmlformats.org/drawingml/2006/wordprocessingDrawing" xmlns:w10="urn:schemas-microsoft-com:office:word" xmlns:w="http://schemas.openxmlformats.org/wordprocessingml/2006/main" xmlns:w14="http://schemas.microsoft.com/office/word/2010/wordml" xmlns:w15="http://schemas.microsoft.com/office/word/2012/wordml" xmlns:w16cex="http://schemas.microsoft.com/office/word/2018/wordml/cex" xmlns:w16cid="http://schemas.microsoft.com/office/word/2016/wordml/cid" xmlns:w16="http://schemas.microsoft.com/office/word/2018/wordml" xmlns:w16sdtdh="http://schemas.microsoft.com/office/word/2020/wordml/sdtdatahash" xmlns:w16se="http://schemas.microsoft.com/office/word/2015/wordml/symex" xmlns:wpg="http://schemas.microsoft.com/office/word/2010/wordprocessingGroup" xmlns:wpi="http://schemas.microsoft.com/office/word/2010/wordprocessingInk" xmlns:wne="http://schemas.microsoft.com/office/word/2006/wordml" xmlns:wps="http://schemas.microsoft.com/office/word/2010/wordprocessingShape" mc:Ignorable="w14 w15 w16se w16cid w16 w16cex w16sdtdh wp14">
+<w:ftr xmlns:wpc="http://schemas.microsoft.com/office/word/2010/wordprocessingCanvas" xmlns:cx="http://schemas.microsoft.com/office/drawing/2014/chartex" xmlns:cx1="http://schemas.microsoft.com/office/drawing/2015/9/8/chartex" xmlns:cx2="http://schemas.microsoft.com/office/drawing/2015/10/21/chartex" xmlns:cx3="http://schemas.microsoft.com/office/drawing/2016/5/9/chartex" xmlns:cx4="http://schemas.microsoft.com/office/drawing/2016/5/10/chartex" xmlns:cx5="http://schemas.microsoft.com/office/drawing/2016/5/11/chartex" xmlns:cx6="http://schemas.microsoft.com/office/drawing/2016/5/12/chartex" xmlns:cx7="http://schemas.microsoft.com/office/drawing/2016/5/13/chartex" xmlns:cx8="http://schemas.microsoft.com/office/drawing/2016/5/14/chartex" xmlns:mc="http://schemas.openxmlformats.org/markup-compatibility/2006" xmlns:aink="http://schemas.microsoft.com/office/drawing/2016/ink" xmlns:am3d="http://schemas.microsoft.com/office/drawing/2017/model3d" xmlns:o="urn:schemas-microsoft-com:office:office" xmlns:oel="http://schemas.microsoft.com/office/2019/extlst" xmlns:r="http://schemas.openxmlformats.org/officeDocument/2006/relationships" xmlns:m="http://schemas.openxmlformats.org/officeDocument/2006/math" xmlns:v="urn:schemas-microsoft-com:vml" xmlns:wp14="http://schemas.microsoft.com/office/word/2010/wordprocessingDrawing" xmlns:wp="http://schemas.openxmlformats.org/drawingml/2006/wordprocessingDrawing" xmlns:w10="urn:schemas-microsoft-com:office:word" xmlns:w="http://schemas.openxmlformats.org/wordprocessingml/2006/main" xmlns:w14="http://schemas.microsoft.com/office/word/2010/wordml" xmlns:w15="http://schemas.microsoft.com/office/word/2012/wordml" xmlns:w16cex="http://schemas.microsoft.com/office/word/2018/wordml/cex" xmlns:w16cid="http://schemas.microsoft.com/office/word/2016/wordml/cid" xmlns:w16="http://schemas.microsoft.com/office/word/2018/wordml" xmlns:w16du="http://schemas.microsoft.com/office/word/2023/wordml/word16du" xmlns:w16sdtdh="http://schemas.microsoft.com/office/word/2020/wordml/sdtdatahash" xmlns:w16sdtfl="http://schemas.microsoft.com/office/word/2024/wordml/sdtformatlock" xmlns:w16se="http://schemas.microsoft.com/office/word/2015/wordml/symex" xmlns:wpg="http://schemas.microsoft.com/office/word/2010/wordprocessingGroup" xmlns:wpi="http://schemas.microsoft.com/office/word/2010/wordprocessingInk" xmlns:wne="http://schemas.microsoft.com/office/word/2006/wordml" xmlns:wps="http://schemas.microsoft.com/office/word/2010/wordprocessingShape" mc:Ignorable="w14 w15 w16se w16cid w16 w16cex w16sdtdh w16sdtfl w16du wp14">
   <w:p>
     <w:pPr>
       <w:pStyle w:val="Footer"/>
@@ -9866,7 +10035,7 @@
 </file>
 
 <file path=word/footnotes.xml><?xml version="1.0" encoding="utf-8"?>
-<w:footnotes xmlns:wpc="http://schemas.microsoft.com/office/word/2010/wordprocessingCanvas" xmlns:cx="http://schemas.microsoft.com/office/drawing/2014/chartex" xmlns:cx1="http://schemas.microsoft.com/office/drawing/2015/9/8/chartex" xmlns:cx2="http://schemas.microsoft.com/office/drawing/2015/10/21/chartex" xmlns:cx3="http://schemas.microsoft.com/office/drawing/2016/5/9/chartex" xmlns:cx4="http://schemas.microsoft.com/office/drawing/2016/5/10/chartex" xmlns:cx5="http://schemas.microsoft.com/office/drawing/2016/5/11/chartex" xmlns:cx6="http://schemas.microsoft.com/office/drawing/2016/5/12/chartex" xmlns:cx7="http://schemas.microsoft.com/office/drawing/2016/5/13/chartex" xmlns:cx8="http://schemas.microsoft.com/office/drawing/2016/5/14/chartex" xmlns:mc="http://schemas.openxmlformats.org/markup-compatibility/2006" xmlns:aink="http://schemas.microsoft.com/office/drawing/2016/ink" xmlns:am3d="http://schemas.microsoft.com/office/drawing/2017/model3d" xmlns:o="urn:schemas-microsoft-com:office:office" xmlns:oel="http://schemas.microsoft.com/office/2019/extlst" xmlns:r="http://schemas.openxmlformats.org/officeDocument/2006/relationships" xmlns:m="http://schemas.openxmlformats.org/officeDocument/2006/math" xmlns:v="urn:schemas-microsoft-com:vml" xmlns:wp14="http://schemas.microsoft.com/office/word/2010/wordprocessingDrawing" xmlns:wp="http://schemas.openxmlformats.org/drawingml/2006/wordprocessingDrawing" xmlns:w10="urn:schemas-microsoft-com:office:word" xmlns:w="http://schemas.openxmlformats.org/wordprocessingml/2006/main" xmlns:w14="http://schemas.microsoft.com/office/word/2010/wordml" xmlns:w15="http://schemas.microsoft.com/office/word/2012/wordml" xmlns:w16cex="http://schemas.microsoft.com/office/word/2018/wordml/cex" xmlns:w16cid="http://schemas.microsoft.com/office/word/2016/wordml/cid" xmlns:w16="http://schemas.microsoft.com/office/word/2018/wordml" xmlns:w16sdtdh="http://schemas.microsoft.com/office/word/2020/wordml/sdtdatahash" xmlns:w16se="http://schemas.microsoft.com/office/word/2015/wordml/symex" xmlns:wpg="http://schemas.microsoft.com/office/word/2010/wordprocessingGroup" xmlns:wpi="http://schemas.microsoft.com/office/word/2010/wordprocessingInk" xmlns:wne="http://schemas.microsoft.com/office/word/2006/wordml" xmlns:wps="http://schemas.microsoft.com/office/word/2010/wordprocessingShape" mc:Ignorable="w14 w15 w16se w16cid w16 w16cex w16sdtdh wp14">
+<w:footnotes xmlns:wpc="http://schemas.microsoft.com/office/word/2010/wordprocessingCanvas" xmlns:cx="http://schemas.microsoft.com/office/drawing/2014/chartex" xmlns:cx1="http://schemas.microsoft.com/office/drawing/2015/9/8/chartex" xmlns:cx2="http://schemas.microsoft.com/office/drawing/2015/10/21/chartex" xmlns:cx3="http://schemas.microsoft.com/office/drawing/2016/5/9/chartex" xmlns:cx4="http://schemas.microsoft.com/office/drawing/2016/5/10/chartex" xmlns:cx5="http://schemas.microsoft.com/office/drawing/2016/5/11/chartex" xmlns:cx6="http://schemas.microsoft.com/office/drawing/2016/5/12/chartex" xmlns:cx7="http://schemas.microsoft.com/office/drawing/2016/5/13/chartex" xmlns:cx8="http://schemas.microsoft.com/office/drawing/2016/5/14/chartex" xmlns:mc="http://schemas.openxmlformats.org/markup-compatibility/2006" xmlns:aink="http://schemas.microsoft.com/office/drawing/2016/ink" xmlns:am3d="http://schemas.microsoft.com/office/drawing/2017/model3d" xmlns:o="urn:schemas-microsoft-com:office:office" xmlns:oel="http://schemas.microsoft.com/office/2019/extlst" xmlns:r="http://schemas.openxmlformats.org/officeDocument/2006/relationships" xmlns:m="http://schemas.openxmlformats.org/officeDocument/2006/math" xmlns:v="urn:schemas-microsoft-com:vml" xmlns:wp14="http://schemas.microsoft.com/office/word/2010/wordprocessingDrawing" xmlns:wp="http://schemas.openxmlformats.org/drawingml/2006/wordprocessingDrawing" xmlns:w10="urn:schemas-microsoft-com:office:word" xmlns:w="http://schemas.openxmlformats.org/wordprocessingml/2006/main" xmlns:w14="http://schemas.microsoft.com/office/word/2010/wordml" xmlns:w15="http://schemas.microsoft.com/office/word/2012/wordml" xmlns:w16cex="http://schemas.microsoft.com/office/word/2018/wordml/cex" xmlns:w16cid="http://schemas.microsoft.com/office/word/2016/wordml/cid" xmlns:w16="http://schemas.microsoft.com/office/word/2018/wordml" xmlns:w16du="http://schemas.microsoft.com/office/word/2023/wordml/word16du" xmlns:w16sdtdh="http://schemas.microsoft.com/office/word/2020/wordml/sdtdatahash" xmlns:w16sdtfl="http://schemas.microsoft.com/office/word/2024/wordml/sdtformatlock" xmlns:w16se="http://schemas.microsoft.com/office/word/2015/wordml/symex" xmlns:wpg="http://schemas.microsoft.com/office/word/2010/wordprocessingGroup" xmlns:wpi="http://schemas.microsoft.com/office/word/2010/wordprocessingInk" xmlns:wne="http://schemas.microsoft.com/office/word/2006/wordml" xmlns:wps="http://schemas.microsoft.com/office/word/2010/wordprocessingShape" mc:Ignorable="w14 w15 w16se w16cid w16 w16cex w16sdtdh w16sdtfl w16du wp14">
   <w:footnote w:type="separator" w:id="-1">
     <w:p>
       <w:pPr>
@@ -9891,7 +10060,7 @@
 </file>
 
 <file path=word/header1.xml><?xml version="1.0" encoding="utf-8"?>
-<w:hdr xmlns:wpc="http://schemas.microsoft.com/office/word/2010/wordprocessingCanvas" xmlns:cx="http://schemas.microsoft.com/office/drawing/2014/chartex" xmlns:cx1="http://schemas.microsoft.com/office/drawing/2015/9/8/chartex" xmlns:cx2="http://schemas.microsoft.com/office/drawing/2015/10/21/chartex" xmlns:cx3="http://schemas.microsoft.com/office/drawing/2016/5/9/chartex" xmlns:cx4="http://schemas.microsoft.com/office/drawing/2016/5/10/chartex" xmlns:cx5="http://schemas.microsoft.com/office/drawing/2016/5/11/chartex" xmlns:cx6="http://schemas.microsoft.com/office/drawing/2016/5/12/chartex" xmlns:cx7="http://schemas.microsoft.com/office/drawing/2016/5/13/chartex" xmlns:cx8="http://schemas.microsoft.com/office/drawing/2016/5/14/chartex" xmlns:mc="http://schemas.openxmlformats.org/markup-compatibility/2006" xmlns:aink="http://schemas.microsoft.com/office/drawing/2016/ink" xmlns:am3d="http://schemas.microsoft.com/office/drawing/2017/model3d" xmlns:o="urn:schemas-microsoft-com:office:office" xmlns:oel="http://schemas.microsoft.com/office/2019/extlst" xmlns:r="http://schemas.openxmlformats.org/officeDocument/2006/relationships" xmlns:m="http://schemas.openxmlformats.org/officeDocument/2006/math" xmlns:v="urn:schemas-microsoft-com:vml" xmlns:wp14="http://schemas.microsoft.com/office/word/2010/wordprocessingDrawing" xmlns:wp="http://schemas.openxmlformats.org/drawingml/2006/wordprocessingDrawing" xmlns:w10="urn:schemas-microsoft-com:office:word" xmlns:w="http://schemas.openxmlformats.org/wordprocessingml/2006/main" xmlns:w14="http://schemas.microsoft.com/office/word/2010/wordml" xmlns:w15="http://schemas.microsoft.com/office/word/2012/wordml" xmlns:w16cex="http://schemas.microsoft.com/office/word/2018/wordml/cex" xmlns:w16cid="http://schemas.microsoft.com/office/word/2016/wordml/cid" xmlns:w16="http://schemas.microsoft.com/office/word/2018/wordml" xmlns:w16sdtdh="http://schemas.microsoft.com/office/word/2020/wordml/sdtdatahash" xmlns:w16se="http://schemas.microsoft.com/office/word/2015/wordml/symex" xmlns:wpg="http://schemas.microsoft.com/office/word/2010/wordprocessingGroup" xmlns:wpi="http://schemas.microsoft.com/office/word/2010/wordprocessingInk" xmlns:wne="http://schemas.microsoft.com/office/word/2006/wordml" xmlns:wps="http://schemas.microsoft.com/office/word/2010/wordprocessingShape" mc:Ignorable="w14 w15 w16se w16cid w16 w16cex w16sdtdh wp14">
+<w:hdr xmlns:wpc="http://schemas.microsoft.com/office/word/2010/wordprocessingCanvas" xmlns:cx="http://schemas.microsoft.com/office/drawing/2014/chartex" xmlns:cx1="http://schemas.microsoft.com/office/drawing/2015/9/8/chartex" xmlns:cx2="http://schemas.microsoft.com/office/drawing/2015/10/21/chartex" xmlns:cx3="http://schemas.microsoft.com/office/drawing/2016/5/9/chartex" xmlns:cx4="http://schemas.microsoft.com/office/drawing/2016/5/10/chartex" xmlns:cx5="http://schemas.microsoft.com/office/drawing/2016/5/11/chartex" xmlns:cx6="http://schemas.microsoft.com/office/drawing/2016/5/12/chartex" xmlns:cx7="http://schemas.microsoft.com/office/drawing/2016/5/13/chartex" xmlns:cx8="http://schemas.microsoft.com/office/drawing/2016/5/14/chartex" xmlns:mc="http://schemas.openxmlformats.org/markup-compatibility/2006" xmlns:aink="http://schemas.microsoft.com/office/drawing/2016/ink" xmlns:am3d="http://schemas.microsoft.com/office/drawing/2017/model3d" xmlns:o="urn:schemas-microsoft-com:office:office" xmlns:oel="http://schemas.microsoft.com/office/2019/extlst" xmlns:r="http://schemas.openxmlformats.org/officeDocument/2006/relationships" xmlns:m="http://schemas.openxmlformats.org/officeDocument/2006/math" xmlns:v="urn:schemas-microsoft-com:vml" xmlns:wp14="http://schemas.microsoft.com/office/word/2010/wordprocessingDrawing" xmlns:wp="http://schemas.openxmlformats.org/drawingml/2006/wordprocessingDrawing" xmlns:w10="urn:schemas-microsoft-com:office:word" xmlns:w="http://schemas.openxmlformats.org/wordprocessingml/2006/main" xmlns:w14="http://schemas.microsoft.com/office/word/2010/wordml" xmlns:w15="http://schemas.microsoft.com/office/word/2012/wordml" xmlns:w16cex="http://schemas.microsoft.com/office/word/2018/wordml/cex" xmlns:w16cid="http://schemas.microsoft.com/office/word/2016/wordml/cid" xmlns:w16="http://schemas.microsoft.com/office/word/2018/wordml" xmlns:w16du="http://schemas.microsoft.com/office/word/2023/wordml/word16du" xmlns:w16sdtdh="http://schemas.microsoft.com/office/word/2020/wordml/sdtdatahash" xmlns:w16sdtfl="http://schemas.microsoft.com/office/word/2024/wordml/sdtformatlock" xmlns:w16se="http://schemas.microsoft.com/office/word/2015/wordml/symex" xmlns:wpg="http://schemas.microsoft.com/office/word/2010/wordprocessingGroup" xmlns:wpi="http://schemas.microsoft.com/office/word/2010/wordprocessingInk" xmlns:wne="http://schemas.microsoft.com/office/word/2006/wordml" xmlns:wps="http://schemas.microsoft.com/office/word/2010/wordprocessingShape" mc:Ignorable="w14 w15 w16se w16cid w16 w16cex w16sdtdh w16sdtfl w16du wp14">
   <w:p>
     <w:pPr>
       <w:pStyle w:val="Header"/>
@@ -9902,7 +10071,7 @@
 </file>
 
 <file path=word/numbering.xml><?xml version="1.0" encoding="utf-8"?>
-<w:numbering xmlns:wpc="http://schemas.microsoft.com/office/word/2010/wordprocessingCanvas" xmlns:cx="http://schemas.microsoft.com/office/drawing/2014/chartex" xmlns:cx1="http://schemas.microsoft.com/office/drawing/2015/9/8/chartex" xmlns:cx2="http://schemas.microsoft.com/office/drawing/2015/10/21/chartex" xmlns:cx3="http://schemas.microsoft.com/office/drawing/2016/5/9/chartex" xmlns:cx4="http://schemas.microsoft.com/office/drawing/2016/5/10/chartex" xmlns:cx5="http://schemas.microsoft.com/office/drawing/2016/5/11/chartex" xmlns:cx6="http://schemas.microsoft.com/office/drawing/2016/5/12/chartex" xmlns:cx7="http://schemas.microsoft.com/office/drawing/2016/5/13/chartex" xmlns:cx8="http://schemas.microsoft.com/office/drawing/2016/5/14/chartex" xmlns:mc="http://schemas.openxmlformats.org/markup-compatibility/2006" xmlns:aink="http://schemas.microsoft.com/office/drawing/2016/ink" xmlns:am3d="http://schemas.microsoft.com/office/drawing/2017/model3d" xmlns:o="urn:schemas-microsoft-com:office:office" xmlns:oel="http://schemas.microsoft.com/office/2019/extlst" xmlns:r="http://schemas.openxmlformats.org/officeDocument/2006/relationships" xmlns:m="http://schemas.openxmlformats.org/officeDocument/2006/math" xmlns:v="urn:schemas-microsoft-com:vml" xmlns:wp14="http://schemas.microsoft.com/office/word/2010/wordprocessingDrawing" xmlns:wp="http://schemas.openxmlformats.org/drawingml/2006/wordprocessingDrawing" xmlns:w10="urn:schemas-microsoft-com:office:word" xmlns:w="http://schemas.openxmlformats.org/wordprocessingml/2006/main" xmlns:w14="http://schemas.microsoft.com/office/word/2010/wordml" xmlns:w15="http://schemas.microsoft.com/office/word/2012/wordml" xmlns:w16cex="http://schemas.microsoft.com/office/word/2018/wordml/cex" xmlns:w16cid="http://schemas.microsoft.com/office/word/2016/wordml/cid" xmlns:w16="http://schemas.microsoft.com/office/word/2018/wordml" xmlns:w16sdtdh="http://schemas.microsoft.com/office/word/2020/wordml/sdtdatahash" xmlns:w16se="http://schemas.microsoft.com/office/word/2015/wordml/symex" xmlns:wpg="http://schemas.microsoft.com/office/word/2010/wordprocessingGroup" xmlns:wpi="http://schemas.microsoft.com/office/word/2010/wordprocessingInk" xmlns:wne="http://schemas.microsoft.com/office/word/2006/wordml" xmlns:wps="http://schemas.microsoft.com/office/word/2010/wordprocessingShape" mc:Ignorable="w14 w15 w16se w16cid w16 w16cex w16sdtdh wp14">
+<w:numbering xmlns:wpc="http://schemas.microsoft.com/office/word/2010/wordprocessingCanvas" xmlns:cx="http://schemas.microsoft.com/office/drawing/2014/chartex" xmlns:cx1="http://schemas.microsoft.com/office/drawing/2015/9/8/chartex" xmlns:cx2="http://schemas.microsoft.com/office/drawing/2015/10/21/chartex" xmlns:cx3="http://schemas.microsoft.com/office/drawing/2016/5/9/chartex" xmlns:cx4="http://schemas.microsoft.com/office/drawing/2016/5/10/chartex" xmlns:cx5="http://schemas.microsoft.com/office/drawing/2016/5/11/chartex" xmlns:cx6="http://schemas.microsoft.com/office/drawing/2016/5/12/chartex" xmlns:cx7="http://schemas.microsoft.com/office/drawing/2016/5/13/chartex" xmlns:cx8="http://schemas.microsoft.com/office/drawing/2016/5/14/chartex" xmlns:mc="http://schemas.openxmlformats.org/markup-compatibility/2006" xmlns:aink="http://schemas.microsoft.com/office/drawing/2016/ink" xmlns:am3d="http://schemas.microsoft.com/office/drawing/2017/model3d" xmlns:o="urn:schemas-microsoft-com:office:office" xmlns:oel="http://schemas.microsoft.com/office/2019/extlst" xmlns:r="http://schemas.openxmlformats.org/officeDocument/2006/relationships" xmlns:m="http://schemas.openxmlformats.org/officeDocument/2006/math" xmlns:v="urn:schemas-microsoft-com:vml" xmlns:wp14="http://schemas.microsoft.com/office/word/2010/wordprocessingDrawing" xmlns:wp="http://schemas.openxmlformats.org/drawingml/2006/wordprocessingDrawing" xmlns:w10="urn:schemas-microsoft-com:office:word" xmlns:w="http://schemas.openxmlformats.org/wordprocessingml/2006/main" xmlns:w14="http://schemas.microsoft.com/office/word/2010/wordml" xmlns:w15="http://schemas.microsoft.com/office/word/2012/wordml" xmlns:w16cex="http://schemas.microsoft.com/office/word/2018/wordml/cex" xmlns:w16cid="http://schemas.microsoft.com/office/word/2016/wordml/cid" xmlns:w16="http://schemas.microsoft.com/office/word/2018/wordml" xmlns:w16du="http://schemas.microsoft.com/office/word/2023/wordml/word16du" xmlns:w16sdtdh="http://schemas.microsoft.com/office/word/2020/wordml/sdtdatahash" xmlns:w16sdtfl="http://schemas.microsoft.com/office/word/2024/wordml/sdtformatlock" xmlns:w16se="http://schemas.microsoft.com/office/word/2015/wordml/symex" xmlns:wpg="http://schemas.microsoft.com/office/word/2010/wordprocessingGroup" xmlns:wpi="http://schemas.microsoft.com/office/word/2010/wordprocessingInk" xmlns:wne="http://schemas.microsoft.com/office/word/2006/wordml" xmlns:wps="http://schemas.microsoft.com/office/word/2010/wordprocessingShape" mc:Ignorable="w14 w15 w16se w16cid w16 w16cex w16sdtdh w16sdtfl w16du wp14">
   <w:abstractNum w:abstractNumId="0" w15:restartNumberingAfterBreak="0">
     <w:nsid w:val="04E60920"/>
     <w:multiLevelType w:val="hybridMultilevel"/>
@@ -14536,7 +14705,7 @@
 </file>
 
 <file path=word/styles.xml><?xml version="1.0" encoding="utf-8"?>
-<w:styles xmlns:mc="http://schemas.openxmlformats.org/markup-compatibility/2006" xmlns:r="http://schemas.openxmlformats.org/officeDocument/2006/relationships" xmlns:w="http://schemas.openxmlformats.org/wordprocessingml/2006/main" xmlns:w14="http://schemas.microsoft.com/office/word/2010/wordml" xmlns:w15="http://schemas.microsoft.com/office/word/2012/wordml" xmlns:w16cex="http://schemas.microsoft.com/office/word/2018/wordml/cex" xmlns:w16cid="http://schemas.microsoft.com/office/word/2016/wordml/cid" xmlns:w16="http://schemas.microsoft.com/office/word/2018/wordml" xmlns:w16sdtdh="http://schemas.microsoft.com/office/word/2020/wordml/sdtdatahash" xmlns:w16se="http://schemas.microsoft.com/office/word/2015/wordml/symex" mc:Ignorable="w14 w15 w16se w16cid w16 w16cex w16sdtdh">
+<w:styles xmlns:mc="http://schemas.openxmlformats.org/markup-compatibility/2006" xmlns:r="http://schemas.openxmlformats.org/officeDocument/2006/relationships" xmlns:w="http://schemas.openxmlformats.org/wordprocessingml/2006/main" xmlns:w14="http://schemas.microsoft.com/office/word/2010/wordml" xmlns:w15="http://schemas.microsoft.com/office/word/2012/wordml" xmlns:w16cex="http://schemas.microsoft.com/office/word/2018/wordml/cex" xmlns:w16cid="http://schemas.microsoft.com/office/word/2016/wordml/cid" xmlns:w16="http://schemas.microsoft.com/office/word/2018/wordml" xmlns:w16du="http://schemas.microsoft.com/office/word/2023/wordml/word16du" xmlns:w16sdtdh="http://schemas.microsoft.com/office/word/2020/wordml/sdtdatahash" xmlns:w16sdtfl="http://schemas.microsoft.com/office/word/2024/wordml/sdtformatlock" xmlns:w16se="http://schemas.microsoft.com/office/word/2015/wordml/symex" mc:Ignorable="w14 w15 w16se w16cid w16 w16cex w16sdtdh w16sdtfl w16du">
   <w:docDefaults>
     <w:rPrDefault>
       <w:rPr>

</xml_diff>